<commit_message>
Added multiple levels as well as some enemeis
</commit_message>
<xml_diff>
--- a/Blink Docs/Blink of an Eye.docx
+++ b/Blink Docs/Blink of an Eye.docx
@@ -39,8 +39,25 @@
       <w:r>
         <w:t xml:space="preserve"> they have no idea when the exit of the level is and must most likely take multiple trips through to find the most efficient and correct maze. This game will consist of a certain amount of levels (around 40-50) to test the player’s ability to use prior knowledge to solve the maze.</w:t>
       </w:r>
-      <w:bookmarkStart w:id="0" w:name="_GoBack"/>
-      <w:bookmarkEnd w:id="0"/>
+      <w:r>
+        <w:t xml:space="preserve"> The story of the game takes through the doodles of a character as they progress through life. They reach hardships, triumphs, and everything in between. The game consists of different worlds with their own levels. The worlds </w:t>
+      </w:r>
+      <w:proofErr w:type="gramStart"/>
+      <w:r>
+        <w:t>reflects</w:t>
+      </w:r>
+      <w:proofErr w:type="gramEnd"/>
+      <w:r>
+        <w:t xml:space="preserve"> a point in time for that character’s life; and the levels reflect key moments in time. The story will loosely be based on some personal experiences as well as either a case study using </w:t>
+      </w:r>
+      <w:proofErr w:type="gramStart"/>
+      <w:r>
+        <w:t>biographies</w:t>
+      </w:r>
+      <w:proofErr w:type="gramEnd"/>
+      <w:r>
+        <w:t xml:space="preserve"> or a short story produced by Kelly Klem &lt;3.</w:t>
+      </w:r>
     </w:p>
     <w:p>
       <w:pPr>
@@ -384,7 +401,6 @@
         </w:numPr>
       </w:pPr>
       <w:r>
-        <w:lastRenderedPageBreak/>
         <w:t>An instance of the player is spawned behind the player keeping their trail</w:t>
       </w:r>
     </w:p>
@@ -397,6 +413,7 @@
         </w:numPr>
       </w:pPr>
       <w:r>
+        <w:lastRenderedPageBreak/>
         <w:t>Screen will fade to black</w:t>
       </w:r>
     </w:p>
@@ -462,15 +479,7 @@
     </w:p>
     <w:p>
       <w:r>
-        <w:t xml:space="preserve">Pre-Condition: Player must either be </w:t>
-      </w:r>
-      <w:proofErr w:type="gramStart"/>
-      <w:r>
-        <w:t>dead</w:t>
-      </w:r>
-      <w:proofErr w:type="gramEnd"/>
-      <w:r>
-        <w:t xml:space="preserve"> or level begins</w:t>
+        <w:t>Pre-Condition: Player must either be dead or level begins</w:t>
       </w:r>
     </w:p>
     <w:p>
@@ -629,9 +638,625 @@
       </w:r>
     </w:p>
     <w:p/>
+    <w:p>
+      <w:pPr>
+        <w:rPr>
+          <w:rFonts w:asciiTheme="majorHAnsi" w:eastAsiaTheme="majorEastAsia" w:hAnsiTheme="majorHAnsi" w:cstheme="majorBidi"/>
+          <w:color w:val="1F4E79" w:themeColor="accent1" w:themeShade="80"/>
+          <w:sz w:val="32"/>
+          <w:szCs w:val="32"/>
+        </w:rPr>
+      </w:pPr>
+      <w:r>
+        <w:br w:type="page"/>
+      </w:r>
+    </w:p>
+    <w:p>
+      <w:pPr>
+        <w:pStyle w:val="Heading1"/>
+        <w:pBdr>
+          <w:bottom w:val="single" w:sz="6" w:space="1" w:color="auto"/>
+        </w:pBdr>
+      </w:pPr>
+      <w:r>
+        <w:lastRenderedPageBreak/>
+        <w:t>Story:</w:t>
+      </w:r>
+    </w:p>
+    <w:p>
+      <w:r>
+        <w:t>Story stuff goes here</w:t>
+      </w:r>
+    </w:p>
+    <w:p/>
+    <w:p>
+      <w:pPr>
+        <w:pStyle w:val="Heading1"/>
+        <w:pBdr>
+          <w:bottom w:val="single" w:sz="6" w:space="1" w:color="auto"/>
+        </w:pBdr>
+      </w:pPr>
+      <w:r>
+        <w:t>Levels:</w:t>
+      </w:r>
+    </w:p>
+    <w:p>
+      <w:pPr>
+        <w:pStyle w:val="Heading2"/>
+      </w:pPr>
+      <w:r>
+        <w:t>World 0: 0 – 5 (this is maybe)</w:t>
+      </w:r>
+    </w:p>
+    <w:p/>
+    <w:p>
+      <w:pPr>
+        <w:pStyle w:val="Heading2"/>
+      </w:pPr>
+      <w:r>
+        <w:t>World 1: 5 – 10 (15 levels)</w:t>
+      </w:r>
+    </w:p>
+    <w:p>
+      <w:r>
+        <w:t xml:space="preserve">The theme of these levels will be focused on child fears and limits of being a child. The backgrounds will take place on just basic paper. The enemies will be the most basic as this point in the game. </w:t>
+      </w:r>
+      <w:r>
+        <w:t>Enemies will be random things around the house like maybe a hot stove</w:t>
+      </w:r>
+      <w:proofErr w:type="gramStart"/>
+      <w:r>
+        <w:t xml:space="preserve">. </w:t>
+      </w:r>
+      <w:proofErr w:type="gramEnd"/>
+      <w:r>
+        <w:t xml:space="preserve">Enemies at this point in the game have little to no connection to the player’s character. </w:t>
+      </w:r>
+    </w:p>
+    <w:p/>
+    <w:p>
+      <w:pPr>
+        <w:jc w:val="center"/>
+      </w:pPr>
+      <w:r>
+        <w:t>Learning Objectives: Horizontal Movement, Jumping (Long, Short, Double), Keys, Object permanence</w:t>
+      </w:r>
+    </w:p>
+    <w:p>
+      <w:pPr>
+        <w:jc w:val="center"/>
+      </w:pPr>
+    </w:p>
+    <w:p>
+      <w:pPr>
+        <w:pStyle w:val="ListParagraph"/>
+        <w:numPr>
+          <w:ilvl w:val="0"/>
+          <w:numId w:val="29"/>
+        </w:numPr>
+      </w:pPr>
+      <w:r>
+        <w:t>Basic horizontal movement</w:t>
+      </w:r>
+    </w:p>
+    <w:p>
+      <w:pPr>
+        <w:pStyle w:val="ListParagraph"/>
+        <w:numPr>
+          <w:ilvl w:val="0"/>
+          <w:numId w:val="29"/>
+        </w:numPr>
+      </w:pPr>
+      <w:r>
+        <w:t>BHM 2</w:t>
+      </w:r>
+    </w:p>
+    <w:p>
+      <w:pPr>
+        <w:pStyle w:val="ListParagraph"/>
+        <w:numPr>
+          <w:ilvl w:val="0"/>
+          <w:numId w:val="29"/>
+        </w:numPr>
+      </w:pPr>
+      <w:r>
+        <w:t>Jumping</w:t>
+      </w:r>
+    </w:p>
+    <w:p>
+      <w:pPr>
+        <w:pStyle w:val="ListParagraph"/>
+        <w:numPr>
+          <w:ilvl w:val="0"/>
+          <w:numId w:val="29"/>
+        </w:numPr>
+      </w:pPr>
+      <w:r>
+        <w:t>BHM 3 + jumping</w:t>
+      </w:r>
+    </w:p>
+    <w:p>
+      <w:pPr>
+        <w:pStyle w:val="ListParagraph"/>
+        <w:numPr>
+          <w:ilvl w:val="0"/>
+          <w:numId w:val="29"/>
+        </w:numPr>
+      </w:pPr>
+      <w:r>
+        <w:t>More practice</w:t>
+      </w:r>
+    </w:p>
+    <w:p>
+      <w:pPr>
+        <w:pStyle w:val="ListParagraph"/>
+        <w:numPr>
+          <w:ilvl w:val="0"/>
+          <w:numId w:val="29"/>
+        </w:numPr>
+      </w:pPr>
+      <w:r>
+        <w:t>Maybe one more horizontal + jump practice</w:t>
+      </w:r>
+    </w:p>
+    <w:p>
+      <w:pPr>
+        <w:pStyle w:val="ListParagraph"/>
+        <w:numPr>
+          <w:ilvl w:val="0"/>
+          <w:numId w:val="29"/>
+        </w:numPr>
+      </w:pPr>
+      <w:r>
+        <w:t>Enemies are introduced</w:t>
+      </w:r>
+    </w:p>
+    <w:p>
+      <w:pPr>
+        <w:pStyle w:val="ListParagraph"/>
+        <w:numPr>
+          <w:ilvl w:val="0"/>
+          <w:numId w:val="29"/>
+        </w:numPr>
+      </w:pPr>
+      <w:r>
+        <w:t>Basic Movement + enemies</w:t>
+      </w:r>
+    </w:p>
+    <w:p>
+      <w:pPr>
+        <w:pStyle w:val="ListParagraph"/>
+        <w:numPr>
+          <w:ilvl w:val="0"/>
+          <w:numId w:val="29"/>
+        </w:numPr>
+      </w:pPr>
+      <w:r>
+        <w:t>More practice</w:t>
+      </w:r>
+    </w:p>
+    <w:p>
+      <w:pPr>
+        <w:pStyle w:val="ListParagraph"/>
+        <w:numPr>
+          <w:ilvl w:val="0"/>
+          <w:numId w:val="29"/>
+        </w:numPr>
+      </w:pPr>
+      <w:r>
+        <w:t>Doors introduced</w:t>
+      </w:r>
+    </w:p>
+    <w:p>
+      <w:pPr>
+        <w:pStyle w:val="ListParagraph"/>
+        <w:numPr>
+          <w:ilvl w:val="0"/>
+          <w:numId w:val="29"/>
+        </w:numPr>
+      </w:pPr>
+      <w:r>
+        <w:t>Doors + keys practice</w:t>
+      </w:r>
+      <w:r>
+        <w:t xml:space="preserve"> </w:t>
+      </w:r>
+      <w:r>
+        <w:t>Death introduced</w:t>
+      </w:r>
+    </w:p>
+    <w:p>
+      <w:pPr>
+        <w:pStyle w:val="ListParagraph"/>
+        <w:numPr>
+          <w:ilvl w:val="0"/>
+          <w:numId w:val="29"/>
+        </w:numPr>
+      </w:pPr>
+      <w:r>
+        <w:t>Doors + keys practice (large puzzle)</w:t>
+      </w:r>
+    </w:p>
+    <w:p>
+      <w:pPr>
+        <w:pStyle w:val="ListParagraph"/>
+        <w:numPr>
+          <w:ilvl w:val="0"/>
+          <w:numId w:val="29"/>
+        </w:numPr>
+      </w:pPr>
+      <w:r>
+        <w:t>Sum level of all concepts</w:t>
+      </w:r>
+    </w:p>
+    <w:p>
+      <w:pPr>
+        <w:pStyle w:val="ListParagraph"/>
+        <w:numPr>
+          <w:ilvl w:val="0"/>
+          <w:numId w:val="29"/>
+        </w:numPr>
+      </w:pPr>
+      <w:r>
+        <w:t>Endurance level to boss</w:t>
+      </w:r>
+    </w:p>
+    <w:p>
+      <w:pPr>
+        <w:pStyle w:val="ListParagraph"/>
+        <w:numPr>
+          <w:ilvl w:val="0"/>
+          <w:numId w:val="29"/>
+        </w:numPr>
+      </w:pPr>
+      <w:r>
+        <w:t>Boss fight with Mathematica (the math boss)</w:t>
+      </w:r>
+    </w:p>
+    <w:p/>
+    <w:p>
+      <w:pPr>
+        <w:jc w:val="center"/>
+      </w:pPr>
+      <w:r>
+        <w:t>Enemies for this section</w:t>
+      </w:r>
+    </w:p>
+    <w:tbl>
+      <w:tblPr>
+        <w:tblStyle w:val="TableGrid"/>
+        <w:tblW w:w="10707" w:type="dxa"/>
+        <w:tblLook w:val="04A0" w:firstRow="1" w:lastRow="0" w:firstColumn="1" w:lastColumn="0" w:noHBand="0" w:noVBand="1"/>
+      </w:tblPr>
+      <w:tblGrid>
+        <w:gridCol w:w="1716"/>
+        <w:gridCol w:w="2239"/>
+        <w:gridCol w:w="1810"/>
+        <w:gridCol w:w="2007"/>
+        <w:gridCol w:w="2935"/>
+      </w:tblGrid>
+      <w:tr>
+        <w:trPr>
+          <w:trHeight w:val="679"/>
+        </w:trPr>
+        <w:tc>
+          <w:tcPr>
+            <w:tcW w:w="1716" w:type="dxa"/>
+          </w:tcPr>
+          <w:p>
+            <w:pPr>
+              <w:jc w:val="center"/>
+            </w:pPr>
+            <w:r>
+              <w:t>Name</w:t>
+            </w:r>
+          </w:p>
+        </w:tc>
+        <w:tc>
+          <w:tcPr>
+            <w:tcW w:w="2239" w:type="dxa"/>
+          </w:tcPr>
+          <w:p>
+            <w:pPr>
+              <w:jc w:val="center"/>
+            </w:pPr>
+            <w:r>
+              <w:t>Movement Type</w:t>
+            </w:r>
+          </w:p>
+        </w:tc>
+        <w:tc>
+          <w:tcPr>
+            <w:tcW w:w="1810" w:type="dxa"/>
+          </w:tcPr>
+          <w:p>
+            <w:pPr>
+              <w:jc w:val="center"/>
+            </w:pPr>
+            <w:r>
+              <w:t>Killable?</w:t>
+            </w:r>
+          </w:p>
+        </w:tc>
+        <w:tc>
+          <w:tcPr>
+            <w:tcW w:w="2007" w:type="dxa"/>
+          </w:tcPr>
+          <w:p>
+            <w:pPr>
+              <w:jc w:val="center"/>
+            </w:pPr>
+            <w:r>
+              <w:t>Ability/Attack</w:t>
+            </w:r>
+          </w:p>
+        </w:tc>
+        <w:tc>
+          <w:tcPr>
+            <w:tcW w:w="2935" w:type="dxa"/>
+          </w:tcPr>
+          <w:p>
+            <w:pPr>
+              <w:jc w:val="center"/>
+            </w:pPr>
+            <w:r>
+              <w:t>Design</w:t>
+            </w:r>
+          </w:p>
+        </w:tc>
+      </w:tr>
+      <w:tr>
+        <w:trPr>
+          <w:trHeight w:val="1415"/>
+        </w:trPr>
+        <w:tc>
+          <w:tcPr>
+            <w:tcW w:w="1716" w:type="dxa"/>
+            <w:vAlign w:val="center"/>
+          </w:tcPr>
+          <w:p>
+            <w:pPr>
+              <w:jc w:val="center"/>
+            </w:pPr>
+            <w:r>
+              <w:t>Squiggle</w:t>
+            </w:r>
+          </w:p>
+        </w:tc>
+        <w:tc>
+          <w:tcPr>
+            <w:tcW w:w="2239" w:type="dxa"/>
+            <w:vAlign w:val="center"/>
+          </w:tcPr>
+          <w:p>
+            <w:pPr>
+              <w:jc w:val="center"/>
+            </w:pPr>
+            <w:r>
+              <w:t>Linear, Grounded</w:t>
+            </w:r>
+          </w:p>
+        </w:tc>
+        <w:tc>
+          <w:tcPr>
+            <w:tcW w:w="1810" w:type="dxa"/>
+            <w:vAlign w:val="center"/>
+          </w:tcPr>
+          <w:p>
+            <w:pPr>
+              <w:jc w:val="center"/>
+            </w:pPr>
+            <w:r>
+              <w:t>Yes – Head Bounce</w:t>
+            </w:r>
+          </w:p>
+        </w:tc>
+        <w:tc>
+          <w:tcPr>
+            <w:tcW w:w="2007" w:type="dxa"/>
+            <w:vAlign w:val="center"/>
+          </w:tcPr>
+          <w:p>
+            <w:pPr>
+              <w:jc w:val="center"/>
+              <w:rPr>
+                <w:noProof/>
+              </w:rPr>
+            </w:pPr>
+            <w:r>
+              <w:rPr>
+                <w:noProof/>
+              </w:rPr>
+              <w:t>Walks to way points.</w:t>
+            </w:r>
+          </w:p>
+        </w:tc>
+        <w:tc>
+          <w:tcPr>
+            <w:tcW w:w="2935" w:type="dxa"/>
+            <w:vAlign w:val="center"/>
+          </w:tcPr>
+          <w:p>
+            <w:pPr>
+              <w:jc w:val="center"/>
+            </w:pPr>
+            <w:r>
+              <w:rPr>
+                <w:noProof/>
+              </w:rPr>
+              <w:drawing>
+                <wp:inline distT="0" distB="0" distL="0" distR="0" wp14:anchorId="0D6020D2" wp14:editId="5812BDB9">
+                  <wp:extent cx="575685" cy="571934"/>
+                  <wp:effectExtent l="0" t="0" r="0" b="0"/>
+                  <wp:docPr id="1" name="Picture 1"/>
+                  <wp:cNvGraphicFramePr>
+                    <a:graphicFrameLocks xmlns:a="http://schemas.openxmlformats.org/drawingml/2006/main" noChangeAspect="1"/>
+                  </wp:cNvGraphicFramePr>
+                  <a:graphic xmlns:a="http://schemas.openxmlformats.org/drawingml/2006/main">
+                    <a:graphicData uri="http://schemas.openxmlformats.org/drawingml/2006/picture">
+                      <pic:pic xmlns:pic="http://schemas.openxmlformats.org/drawingml/2006/picture">
+                        <pic:nvPicPr>
+                          <pic:cNvPr id="1" name=""/>
+                          <pic:cNvPicPr/>
+                        </pic:nvPicPr>
+                        <pic:blipFill>
+                          <a:blip r:embed="rId8"/>
+                          <a:stretch>
+                            <a:fillRect/>
+                          </a:stretch>
+                        </pic:blipFill>
+                        <pic:spPr>
+                          <a:xfrm>
+                            <a:off x="0" y="0"/>
+                            <a:ext cx="812751" cy="807456"/>
+                          </a:xfrm>
+                          <a:prstGeom prst="rect">
+                            <a:avLst/>
+                          </a:prstGeom>
+                        </pic:spPr>
+                      </pic:pic>
+                    </a:graphicData>
+                  </a:graphic>
+                </wp:inline>
+              </w:drawing>
+            </w:r>
+          </w:p>
+        </w:tc>
+      </w:tr>
+      <w:tr>
+        <w:trPr>
+          <w:trHeight w:val="1415"/>
+        </w:trPr>
+        <w:tc>
+          <w:tcPr>
+            <w:tcW w:w="1716" w:type="dxa"/>
+            <w:vAlign w:val="center"/>
+          </w:tcPr>
+          <w:p>
+            <w:pPr>
+              <w:jc w:val="center"/>
+            </w:pPr>
+            <w:proofErr w:type="spellStart"/>
+            <w:r>
+              <w:t>Lazer</w:t>
+            </w:r>
+            <w:proofErr w:type="spellEnd"/>
+          </w:p>
+        </w:tc>
+        <w:tc>
+          <w:tcPr>
+            <w:tcW w:w="2239" w:type="dxa"/>
+            <w:vAlign w:val="center"/>
+          </w:tcPr>
+          <w:p>
+            <w:pPr>
+              <w:jc w:val="center"/>
+            </w:pPr>
+            <w:r>
+              <w:t>Static</w:t>
+            </w:r>
+          </w:p>
+        </w:tc>
+        <w:tc>
+          <w:tcPr>
+            <w:tcW w:w="1810" w:type="dxa"/>
+            <w:vAlign w:val="center"/>
+          </w:tcPr>
+          <w:p>
+            <w:pPr>
+              <w:jc w:val="center"/>
+            </w:pPr>
+            <w:r>
+              <w:t>No</w:t>
+            </w:r>
+          </w:p>
+        </w:tc>
+        <w:tc>
+          <w:tcPr>
+            <w:tcW w:w="2007" w:type="dxa"/>
+            <w:vAlign w:val="center"/>
+          </w:tcPr>
+          <w:p>
+            <w:pPr>
+              <w:jc w:val="center"/>
+              <w:rPr>
+                <w:noProof/>
+              </w:rPr>
+            </w:pPr>
+            <w:r>
+              <w:rPr>
+                <w:noProof/>
+              </w:rPr>
+              <w:t xml:space="preserve">Fires intermitent laser(ray) </w:t>
+            </w:r>
+          </w:p>
+        </w:tc>
+        <w:tc>
+          <w:tcPr>
+            <w:tcW w:w="2935" w:type="dxa"/>
+            <w:vAlign w:val="center"/>
+          </w:tcPr>
+          <w:p>
+            <w:pPr>
+              <w:jc w:val="center"/>
+              <w:rPr>
+                <w:noProof/>
+              </w:rPr>
+            </w:pPr>
+            <w:r>
+              <w:rPr>
+                <w:noProof/>
+              </w:rPr>
+              <w:drawing>
+                <wp:inline distT="0" distB="0" distL="0" distR="0" wp14:anchorId="64630985" wp14:editId="7F627D49">
+                  <wp:extent cx="780528" cy="770021"/>
+                  <wp:effectExtent l="0" t="0" r="635" b="0"/>
+                  <wp:docPr id="2" name="Picture 2"/>
+                  <wp:cNvGraphicFramePr>
+                    <a:graphicFrameLocks xmlns:a="http://schemas.openxmlformats.org/drawingml/2006/main" noChangeAspect="1"/>
+                  </wp:cNvGraphicFramePr>
+                  <a:graphic xmlns:a="http://schemas.openxmlformats.org/drawingml/2006/main">
+                    <a:graphicData uri="http://schemas.openxmlformats.org/drawingml/2006/picture">
+                      <pic:pic xmlns:pic="http://schemas.openxmlformats.org/drawingml/2006/picture">
+                        <pic:nvPicPr>
+                          <pic:cNvPr id="1" name=""/>
+                          <pic:cNvPicPr/>
+                        </pic:nvPicPr>
+                        <pic:blipFill>
+                          <a:blip r:embed="rId9"/>
+                          <a:stretch>
+                            <a:fillRect/>
+                          </a:stretch>
+                        </pic:blipFill>
+                        <pic:spPr>
+                          <a:xfrm>
+                            <a:off x="0" y="0"/>
+                            <a:ext cx="823126" cy="812046"/>
+                          </a:xfrm>
+                          <a:prstGeom prst="rect">
+                            <a:avLst/>
+                          </a:prstGeom>
+                        </pic:spPr>
+                      </pic:pic>
+                    </a:graphicData>
+                  </a:graphic>
+                </wp:inline>
+              </w:drawing>
+            </w:r>
+          </w:p>
+        </w:tc>
+      </w:tr>
+    </w:tbl>
+    <w:p>
+      <w:pPr>
+        <w:jc w:val="center"/>
+      </w:pPr>
+      <w:bookmarkStart w:id="0" w:name="_GoBack"/>
+      <w:bookmarkEnd w:id="0"/>
+    </w:p>
     <w:sectPr>
       <w:pgSz w:w="12240" w:h="15840"/>
-      <w:pgMar w:top="1440" w:right="1440" w:bottom="1440" w:left="1440" w:header="720" w:footer="720" w:gutter="0"/>
+      <w:pgMar w:top="720" w:right="720" w:bottom="720" w:left="720" w:header="720" w:footer="720" w:gutter="0"/>
       <w:cols w:space="720"/>
       <w:docGrid w:linePitch="360"/>
     </w:sectPr>
@@ -913,6 +1538,92 @@
     </w:lvl>
   </w:abstractNum>
   <w:abstractNum w:abstractNumId="11" w15:restartNumberingAfterBreak="0">
+    <w:nsid w:val="042067FF"/>
+    <w:multiLevelType w:val="hybridMultilevel"/>
+    <w:tmpl w:val="CE040A6A"/>
+    <w:lvl w:ilvl="0" w:tplc="0409000F">
+      <w:start w:val="1"/>
+      <w:numFmt w:val="decimal"/>
+      <w:lvlText w:val="%1."/>
+      <w:lvlJc w:val="left"/>
+      <w:pPr>
+        <w:ind w:left="720" w:hanging="360"/>
+      </w:pPr>
+    </w:lvl>
+    <w:lvl w:ilvl="1" w:tplc="04090019" w:tentative="1">
+      <w:start w:val="1"/>
+      <w:numFmt w:val="lowerLetter"/>
+      <w:lvlText w:val="%2."/>
+      <w:lvlJc w:val="left"/>
+      <w:pPr>
+        <w:ind w:left="1440" w:hanging="360"/>
+      </w:pPr>
+    </w:lvl>
+    <w:lvl w:ilvl="2" w:tplc="0409001B" w:tentative="1">
+      <w:start w:val="1"/>
+      <w:numFmt w:val="lowerRoman"/>
+      <w:lvlText w:val="%3."/>
+      <w:lvlJc w:val="right"/>
+      <w:pPr>
+        <w:ind w:left="2160" w:hanging="180"/>
+      </w:pPr>
+    </w:lvl>
+    <w:lvl w:ilvl="3" w:tplc="0409000F" w:tentative="1">
+      <w:start w:val="1"/>
+      <w:numFmt w:val="decimal"/>
+      <w:lvlText w:val="%4."/>
+      <w:lvlJc w:val="left"/>
+      <w:pPr>
+        <w:ind w:left="2880" w:hanging="360"/>
+      </w:pPr>
+    </w:lvl>
+    <w:lvl w:ilvl="4" w:tplc="04090019" w:tentative="1">
+      <w:start w:val="1"/>
+      <w:numFmt w:val="lowerLetter"/>
+      <w:lvlText w:val="%5."/>
+      <w:lvlJc w:val="left"/>
+      <w:pPr>
+        <w:ind w:left="3600" w:hanging="360"/>
+      </w:pPr>
+    </w:lvl>
+    <w:lvl w:ilvl="5" w:tplc="0409001B" w:tentative="1">
+      <w:start w:val="1"/>
+      <w:numFmt w:val="lowerRoman"/>
+      <w:lvlText w:val="%6."/>
+      <w:lvlJc w:val="right"/>
+      <w:pPr>
+        <w:ind w:left="4320" w:hanging="180"/>
+      </w:pPr>
+    </w:lvl>
+    <w:lvl w:ilvl="6" w:tplc="0409000F" w:tentative="1">
+      <w:start w:val="1"/>
+      <w:numFmt w:val="decimal"/>
+      <w:lvlText w:val="%7."/>
+      <w:lvlJc w:val="left"/>
+      <w:pPr>
+        <w:ind w:left="5040" w:hanging="360"/>
+      </w:pPr>
+    </w:lvl>
+    <w:lvl w:ilvl="7" w:tplc="04090019" w:tentative="1">
+      <w:start w:val="1"/>
+      <w:numFmt w:val="lowerLetter"/>
+      <w:lvlText w:val="%8."/>
+      <w:lvlJc w:val="left"/>
+      <w:pPr>
+        <w:ind w:left="5760" w:hanging="360"/>
+      </w:pPr>
+    </w:lvl>
+    <w:lvl w:ilvl="8" w:tplc="0409001B" w:tentative="1">
+      <w:start w:val="1"/>
+      <w:numFmt w:val="lowerRoman"/>
+      <w:lvlText w:val="%9."/>
+      <w:lvlJc w:val="right"/>
+      <w:pPr>
+        <w:ind w:left="6480" w:hanging="180"/>
+      </w:pPr>
+    </w:lvl>
+  </w:abstractNum>
+  <w:abstractNum w:abstractNumId="12" w15:restartNumberingAfterBreak="0">
     <w:nsid w:val="081A78FB"/>
     <w:multiLevelType w:val="multilevel"/>
     <w:tmpl w:val="0409001D"/>
@@ -998,7 +1709,7 @@
       </w:pPr>
     </w:lvl>
   </w:abstractNum>
-  <w:abstractNum w:abstractNumId="12" w15:restartNumberingAfterBreak="0">
+  <w:abstractNum w:abstractNumId="13" w15:restartNumberingAfterBreak="0">
     <w:nsid w:val="0A6444CC"/>
     <w:multiLevelType w:val="hybridMultilevel"/>
     <w:tmpl w:val="22E63FBA"/>
@@ -1084,7 +1795,7 @@
       </w:pPr>
     </w:lvl>
   </w:abstractNum>
-  <w:abstractNum w:abstractNumId="13" w15:restartNumberingAfterBreak="0">
+  <w:abstractNum w:abstractNumId="14" w15:restartNumberingAfterBreak="0">
     <w:nsid w:val="0B2F3CA6"/>
     <w:multiLevelType w:val="multilevel"/>
     <w:tmpl w:val="0409001D"/>
@@ -1170,7 +1881,7 @@
       </w:pPr>
     </w:lvl>
   </w:abstractNum>
-  <w:abstractNum w:abstractNumId="14" w15:restartNumberingAfterBreak="0">
+  <w:abstractNum w:abstractNumId="15" w15:restartNumberingAfterBreak="0">
     <w:nsid w:val="15C5697B"/>
     <w:multiLevelType w:val="multilevel"/>
     <w:tmpl w:val="0409001D"/>
@@ -1256,7 +1967,7 @@
       </w:pPr>
     </w:lvl>
   </w:abstractNum>
-  <w:abstractNum w:abstractNumId="15" w15:restartNumberingAfterBreak="0">
+  <w:abstractNum w:abstractNumId="16" w15:restartNumberingAfterBreak="0">
     <w:nsid w:val="1EAC5EB0"/>
     <w:multiLevelType w:val="hybridMultilevel"/>
     <w:tmpl w:val="C2802186"/>
@@ -1369,7 +2080,7 @@
       </w:rPr>
     </w:lvl>
   </w:abstractNum>
-  <w:abstractNum w:abstractNumId="16" w15:restartNumberingAfterBreak="0">
+  <w:abstractNum w:abstractNumId="17" w15:restartNumberingAfterBreak="0">
     <w:nsid w:val="287F597A"/>
     <w:multiLevelType w:val="hybridMultilevel"/>
     <w:tmpl w:val="E9AC25C2"/>
@@ -1455,7 +2166,7 @@
       </w:pPr>
     </w:lvl>
   </w:abstractNum>
-  <w:abstractNum w:abstractNumId="17" w15:restartNumberingAfterBreak="0">
+  <w:abstractNum w:abstractNumId="18" w15:restartNumberingAfterBreak="0">
     <w:nsid w:val="298929E5"/>
     <w:multiLevelType w:val="multilevel"/>
     <w:tmpl w:val="0409001F"/>
@@ -1541,7 +2252,7 @@
       </w:pPr>
     </w:lvl>
   </w:abstractNum>
-  <w:abstractNum w:abstractNumId="18" w15:restartNumberingAfterBreak="0">
+  <w:abstractNum w:abstractNumId="19" w15:restartNumberingAfterBreak="0">
     <w:nsid w:val="2C917656"/>
     <w:multiLevelType w:val="hybridMultilevel"/>
     <w:tmpl w:val="47E217AE"/>
@@ -1627,7 +2338,7 @@
       </w:pPr>
     </w:lvl>
   </w:abstractNum>
-  <w:abstractNum w:abstractNumId="19" w15:restartNumberingAfterBreak="0">
+  <w:abstractNum w:abstractNumId="20" w15:restartNumberingAfterBreak="0">
     <w:nsid w:val="2EDE304E"/>
     <w:multiLevelType w:val="multilevel"/>
     <w:tmpl w:val="0409001D"/>
@@ -1713,7 +2424,7 @@
       </w:pPr>
     </w:lvl>
   </w:abstractNum>
-  <w:abstractNum w:abstractNumId="20" w15:restartNumberingAfterBreak="0">
+  <w:abstractNum w:abstractNumId="21" w15:restartNumberingAfterBreak="0">
     <w:nsid w:val="3AEB0273"/>
     <w:multiLevelType w:val="multilevel"/>
     <w:tmpl w:val="526206A0"/>
@@ -1800,7 +2511,7 @@
       </w:pPr>
     </w:lvl>
   </w:abstractNum>
-  <w:abstractNum w:abstractNumId="21" w15:restartNumberingAfterBreak="0">
+  <w:abstractNum w:abstractNumId="22" w15:restartNumberingAfterBreak="0">
     <w:nsid w:val="43F8503E"/>
     <w:multiLevelType w:val="multilevel"/>
     <w:tmpl w:val="0409001F"/>
@@ -1886,7 +2597,7 @@
       </w:pPr>
     </w:lvl>
   </w:abstractNum>
-  <w:abstractNum w:abstractNumId="22" w15:restartNumberingAfterBreak="0">
+  <w:abstractNum w:abstractNumId="23" w15:restartNumberingAfterBreak="0">
     <w:nsid w:val="484C4F29"/>
     <w:multiLevelType w:val="multilevel"/>
     <w:tmpl w:val="D8061F64"/>
@@ -1973,7 +2684,7 @@
       </w:pPr>
     </w:lvl>
   </w:abstractNum>
-  <w:abstractNum w:abstractNumId="23" w15:restartNumberingAfterBreak="0">
+  <w:abstractNum w:abstractNumId="24" w15:restartNumberingAfterBreak="0">
     <w:nsid w:val="59350CFB"/>
     <w:multiLevelType w:val="multilevel"/>
     <w:tmpl w:val="9DF09F08"/>
@@ -2060,7 +2771,7 @@
       </w:pPr>
     </w:lvl>
   </w:abstractNum>
-  <w:abstractNum w:abstractNumId="24" w15:restartNumberingAfterBreak="0">
+  <w:abstractNum w:abstractNumId="25" w15:restartNumberingAfterBreak="0">
     <w:nsid w:val="5DEC6B47"/>
     <w:multiLevelType w:val="multilevel"/>
     <w:tmpl w:val="604E1C0A"/>
@@ -2147,7 +2858,7 @@
       </w:pPr>
     </w:lvl>
   </w:abstractNum>
-  <w:abstractNum w:abstractNumId="25" w15:restartNumberingAfterBreak="0">
+  <w:abstractNum w:abstractNumId="26" w15:restartNumberingAfterBreak="0">
     <w:nsid w:val="6E9514D7"/>
     <w:multiLevelType w:val="multilevel"/>
     <w:tmpl w:val="0409001F"/>
@@ -2233,7 +2944,7 @@
       </w:pPr>
     </w:lvl>
   </w:abstractNum>
-  <w:abstractNum w:abstractNumId="26" w15:restartNumberingAfterBreak="0">
+  <w:abstractNum w:abstractNumId="27" w15:restartNumberingAfterBreak="0">
     <w:nsid w:val="71052E81"/>
     <w:multiLevelType w:val="hybridMultilevel"/>
     <w:tmpl w:val="A8881A96"/>
@@ -2319,7 +3030,7 @@
       </w:pPr>
     </w:lvl>
   </w:abstractNum>
-  <w:abstractNum w:abstractNumId="27" w15:restartNumberingAfterBreak="0">
+  <w:abstractNum w:abstractNumId="28" w15:restartNumberingAfterBreak="0">
     <w:nsid w:val="7D8C2C6D"/>
     <w:multiLevelType w:val="multilevel"/>
     <w:tmpl w:val="04090023"/>
@@ -2407,25 +3118,25 @@
     </w:lvl>
   </w:abstractNum>
   <w:num w:numId="1">
-    <w:abstractNumId w:val="23"/>
+    <w:abstractNumId w:val="24"/>
   </w:num>
   <w:num w:numId="2">
-    <w:abstractNumId w:val="13"/>
+    <w:abstractNumId w:val="14"/>
   </w:num>
   <w:num w:numId="3">
     <w:abstractNumId w:val="10"/>
   </w:num>
   <w:num w:numId="4">
-    <w:abstractNumId w:val="25"/>
+    <w:abstractNumId w:val="26"/>
   </w:num>
   <w:num w:numId="5">
-    <w:abstractNumId w:val="14"/>
+    <w:abstractNumId w:val="15"/>
   </w:num>
   <w:num w:numId="6">
-    <w:abstractNumId w:val="20"/>
+    <w:abstractNumId w:val="21"/>
   </w:num>
   <w:num w:numId="7">
-    <w:abstractNumId w:val="22"/>
+    <w:abstractNumId w:val="23"/>
   </w:num>
   <w:num w:numId="8">
     <w:abstractNumId w:val="9"/>
@@ -2458,37 +3169,40 @@
     <w:abstractNumId w:val="0"/>
   </w:num>
   <w:num w:numId="18">
+    <w:abstractNumId w:val="18"/>
+  </w:num>
+  <w:num w:numId="19">
+    <w:abstractNumId w:val="20"/>
+  </w:num>
+  <w:num w:numId="20">
+    <w:abstractNumId w:val="25"/>
+  </w:num>
+  <w:num w:numId="21">
+    <w:abstractNumId w:val="22"/>
+  </w:num>
+  <w:num w:numId="22">
+    <w:abstractNumId w:val="12"/>
+  </w:num>
+  <w:num w:numId="23">
+    <w:abstractNumId w:val="28"/>
+  </w:num>
+  <w:num w:numId="24">
+    <w:abstractNumId w:val="16"/>
+  </w:num>
+  <w:num w:numId="25">
+    <w:abstractNumId w:val="19"/>
+  </w:num>
+  <w:num w:numId="26">
     <w:abstractNumId w:val="17"/>
   </w:num>
-  <w:num w:numId="19">
-    <w:abstractNumId w:val="19"/>
-  </w:num>
-  <w:num w:numId="20">
-    <w:abstractNumId w:val="24"/>
-  </w:num>
-  <w:num w:numId="21">
-    <w:abstractNumId w:val="21"/>
-  </w:num>
-  <w:num w:numId="22">
-    <w:abstractNumId w:val="11"/>
-  </w:num>
-  <w:num w:numId="23">
+  <w:num w:numId="27">
     <w:abstractNumId w:val="27"/>
   </w:num>
-  <w:num w:numId="24">
-    <w:abstractNumId w:val="15"/>
+  <w:num w:numId="28">
+    <w:abstractNumId w:val="13"/>
   </w:num>
-  <w:num w:numId="25">
-    <w:abstractNumId w:val="18"/>
-  </w:num>
-  <w:num w:numId="26">
-    <w:abstractNumId w:val="16"/>
-  </w:num>
-  <w:num w:numId="27">
-    <w:abstractNumId w:val="26"/>
-  </w:num>
-  <w:num w:numId="28">
-    <w:abstractNumId w:val="12"/>
+  <w:num w:numId="29">
+    <w:abstractNumId w:val="11"/>
   </w:num>
 </w:numbering>
 </file>
@@ -2612,6 +3326,7 @@
     <w:lsdException w:name="HTML Sample" w:semiHidden="1" w:unhideWhenUsed="1"/>
     <w:lsdException w:name="HTML Typewriter" w:semiHidden="1" w:unhideWhenUsed="1"/>
     <w:lsdException w:name="HTML Variable" w:semiHidden="1" w:unhideWhenUsed="1"/>
+    <w:lsdException w:name="Normal Table" w:semiHidden="1" w:unhideWhenUsed="1"/>
     <w:lsdException w:name="annotation subject" w:semiHidden="1" w:unhideWhenUsed="1"/>
     <w:lsdException w:name="No List" w:semiHidden="1" w:unhideWhenUsed="1"/>
     <w:lsdException w:name="Outline List 1" w:semiHidden="1" w:unhideWhenUsed="1"/>
@@ -2656,6 +3371,7 @@
     <w:lsdException w:name="Table Professional" w:semiHidden="1" w:unhideWhenUsed="1"/>
     <w:lsdException w:name="Table Subtle 1" w:semiHidden="1" w:unhideWhenUsed="1"/>
     <w:lsdException w:name="Table Subtle 2" w:semiHidden="1" w:unhideWhenUsed="1"/>
+    <w:lsdException w:name="Table Web 1" w:semiHidden="1" w:unhideWhenUsed="1"/>
     <w:lsdException w:name="Table Web 2" w:semiHidden="1" w:unhideWhenUsed="1"/>
     <w:lsdException w:name="Table Web 3" w:semiHidden="1" w:unhideWhenUsed="1"/>
     <w:lsdException w:name="Balloon Text" w:semiHidden="1" w:unhideWhenUsed="1"/>
@@ -3887,6 +4603,76 @@
       <w:ind w:left="720"/>
       <w:contextualSpacing/>
     </w:pPr>
+  </w:style>
+  <w:style w:type="table" w:styleId="TableGrid">
+    <w:name w:val="Table Grid"/>
+    <w:basedOn w:val="TableNormal"/>
+    <w:uiPriority w:val="39"/>
+    <w:rsid w:val="007C2B89"/>
+    <w:tblPr>
+      <w:tblBorders>
+        <w:top w:val="single" w:sz="4" w:space="0" w:color="auto"/>
+        <w:left w:val="single" w:sz="4" w:space="0" w:color="auto"/>
+        <w:bottom w:val="single" w:sz="4" w:space="0" w:color="auto"/>
+        <w:right w:val="single" w:sz="4" w:space="0" w:color="auto"/>
+        <w:insideH w:val="single" w:sz="4" w:space="0" w:color="auto"/>
+        <w:insideV w:val="single" w:sz="4" w:space="0" w:color="auto"/>
+      </w:tblBorders>
+    </w:tblPr>
+  </w:style>
+  <w:style w:type="table" w:styleId="GridTable1Light">
+    <w:name w:val="Grid Table 1 Light"/>
+    <w:basedOn w:val="TableNormal"/>
+    <w:uiPriority w:val="46"/>
+    <w:rsid w:val="007C2B89"/>
+    <w:tblPr>
+      <w:tblStyleRowBandSize w:val="1"/>
+      <w:tblStyleColBandSize w:val="1"/>
+      <w:tblBorders>
+        <w:top w:val="single" w:sz="4" w:space="0" w:color="999999" w:themeColor="text1" w:themeTint="66"/>
+        <w:left w:val="single" w:sz="4" w:space="0" w:color="999999" w:themeColor="text1" w:themeTint="66"/>
+        <w:bottom w:val="single" w:sz="4" w:space="0" w:color="999999" w:themeColor="text1" w:themeTint="66"/>
+        <w:right w:val="single" w:sz="4" w:space="0" w:color="999999" w:themeColor="text1" w:themeTint="66"/>
+        <w:insideH w:val="single" w:sz="4" w:space="0" w:color="999999" w:themeColor="text1" w:themeTint="66"/>
+        <w:insideV w:val="single" w:sz="4" w:space="0" w:color="999999" w:themeColor="text1" w:themeTint="66"/>
+      </w:tblBorders>
+    </w:tblPr>
+    <w:tblStylePr w:type="firstRow">
+      <w:rPr>
+        <w:b/>
+        <w:bCs/>
+      </w:rPr>
+      <w:tblPr/>
+      <w:tcPr>
+        <w:tcBorders>
+          <w:bottom w:val="single" w:sz="12" w:space="0" w:color="666666" w:themeColor="text1" w:themeTint="99"/>
+        </w:tcBorders>
+      </w:tcPr>
+    </w:tblStylePr>
+    <w:tblStylePr w:type="lastRow">
+      <w:rPr>
+        <w:b/>
+        <w:bCs/>
+      </w:rPr>
+      <w:tblPr/>
+      <w:tcPr>
+        <w:tcBorders>
+          <w:top w:val="double" w:sz="2" w:space="0" w:color="666666" w:themeColor="text1" w:themeTint="99"/>
+        </w:tcBorders>
+      </w:tcPr>
+    </w:tblStylePr>
+    <w:tblStylePr w:type="firstCol">
+      <w:rPr>
+        <w:b/>
+        <w:bCs/>
+      </w:rPr>
+    </w:tblStylePr>
+    <w:tblStylePr w:type="lastCol">
+      <w:rPr>
+        <w:b/>
+        <w:bCs/>
+      </w:rPr>
+    </w:tblStylePr>
   </w:style>
 </w:styles>
 </file>
@@ -4162,6 +4948,142 @@
 </file>
 
 <file path=customXml/item2.xml><?xml version="1.0" encoding="utf-8"?>
+<p:properties xmlns:p="http://schemas.microsoft.com/office/2006/metadata/properties" xmlns:xsi="http://www.w3.org/2001/XMLSchema-instance" xmlns:pc="http://schemas.microsoft.com/office/infopath/2007/PartnerControls">
+  <documentManagement>
+    <LocLastLocAttemptVersionTypeLookup xmlns="4873beb7-5857-4685-be1f-d57550cc96cc" xsi:nil="true"/>
+    <MarketSpecific xmlns="4873beb7-5857-4685-be1f-d57550cc96cc">false</MarketSpecific>
+    <ApprovalStatus xmlns="4873beb7-5857-4685-be1f-d57550cc96cc">InProgress</ApprovalStatus>
+    <LocComments xmlns="4873beb7-5857-4685-be1f-d57550cc96cc" xsi:nil="true"/>
+    <DirectSourceMarket xmlns="4873beb7-5857-4685-be1f-d57550cc96cc" xsi:nil="true"/>
+    <LocPublishedLinkedAssetsLookup xmlns="4873beb7-5857-4685-be1f-d57550cc96cc" xsi:nil="true"/>
+    <ThumbnailAssetId xmlns="4873beb7-5857-4685-be1f-d57550cc96cc" xsi:nil="true"/>
+    <PrimaryImageGen xmlns="4873beb7-5857-4685-be1f-d57550cc96cc">true</PrimaryImageGen>
+    <LegacyData xmlns="4873beb7-5857-4685-be1f-d57550cc96cc" xsi:nil="true"/>
+    <LocNewPublishedVersionLookup xmlns="4873beb7-5857-4685-be1f-d57550cc96cc" xsi:nil="true"/>
+    <NumericId xmlns="4873beb7-5857-4685-be1f-d57550cc96cc">102787001</NumericId>
+    <TPFriendlyName xmlns="4873beb7-5857-4685-be1f-d57550cc96cc" xsi:nil="true"/>
+    <LocOverallPublishStatusLookup xmlns="4873beb7-5857-4685-be1f-d57550cc96cc" xsi:nil="true"/>
+    <LocRecommendedHandoff xmlns="4873beb7-5857-4685-be1f-d57550cc96cc" xsi:nil="true"/>
+    <BlockPublish xmlns="4873beb7-5857-4685-be1f-d57550cc96cc">false</BlockPublish>
+    <BusinessGroup xmlns="4873beb7-5857-4685-be1f-d57550cc96cc" xsi:nil="true"/>
+    <OpenTemplate xmlns="4873beb7-5857-4685-be1f-d57550cc96cc">true</OpenTemplate>
+    <SourceTitle xmlns="4873beb7-5857-4685-be1f-d57550cc96cc" xsi:nil="true"/>
+    <LocOverallLocStatusLookup xmlns="4873beb7-5857-4685-be1f-d57550cc96cc" xsi:nil="true"/>
+    <APEditor xmlns="4873beb7-5857-4685-be1f-d57550cc96cc">
+      <UserInfo>
+        <DisplayName/>
+        <AccountId xsi:nil="true"/>
+        <AccountType/>
+      </UserInfo>
+    </APEditor>
+    <UALocComments xmlns="4873beb7-5857-4685-be1f-d57550cc96cc" xsi:nil="true"/>
+    <IntlLangReviewDate xmlns="4873beb7-5857-4685-be1f-d57550cc96cc" xsi:nil="true"/>
+    <PublishStatusLookup xmlns="4873beb7-5857-4685-be1f-d57550cc96cc">
+      <Value>1343188</Value>
+    </PublishStatusLookup>
+    <ParentAssetId xmlns="4873beb7-5857-4685-be1f-d57550cc96cc" xsi:nil="true"/>
+    <FeatureTagsTaxHTField0 xmlns="4873beb7-5857-4685-be1f-d57550cc96cc">
+      <Terms xmlns="http://schemas.microsoft.com/office/infopath/2007/PartnerControls"/>
+    </FeatureTagsTaxHTField0>
+    <MachineTranslated xmlns="4873beb7-5857-4685-be1f-d57550cc96cc">false</MachineTranslated>
+    <Providers xmlns="4873beb7-5857-4685-be1f-d57550cc96cc" xsi:nil="true"/>
+    <OriginalSourceMarket xmlns="4873beb7-5857-4685-be1f-d57550cc96cc" xsi:nil="true"/>
+    <APDescription xmlns="4873beb7-5857-4685-be1f-d57550cc96cc" xsi:nil="true"/>
+    <ContentItem xmlns="4873beb7-5857-4685-be1f-d57550cc96cc" xsi:nil="true"/>
+    <ClipArtFilename xmlns="4873beb7-5857-4685-be1f-d57550cc96cc" xsi:nil="true"/>
+    <TPInstallLocation xmlns="4873beb7-5857-4685-be1f-d57550cc96cc" xsi:nil="true"/>
+    <TimesCloned xmlns="4873beb7-5857-4685-be1f-d57550cc96cc" xsi:nil="true"/>
+    <PublishTargets xmlns="4873beb7-5857-4685-be1f-d57550cc96cc">OfficeOnlineVNext</PublishTargets>
+    <AcquiredFrom xmlns="4873beb7-5857-4685-be1f-d57550cc96cc">Internal MS</AcquiredFrom>
+    <AssetStart xmlns="4873beb7-5857-4685-be1f-d57550cc96cc">2011-11-23T17:29:00+00:00</AssetStart>
+    <FriendlyTitle xmlns="4873beb7-5857-4685-be1f-d57550cc96cc" xsi:nil="true"/>
+    <Provider xmlns="4873beb7-5857-4685-be1f-d57550cc96cc" xsi:nil="true"/>
+    <LastHandOff xmlns="4873beb7-5857-4685-be1f-d57550cc96cc" xsi:nil="true"/>
+    <TPClientViewer xmlns="4873beb7-5857-4685-be1f-d57550cc96cc" xsi:nil="true"/>
+    <TemplateStatus xmlns="4873beb7-5857-4685-be1f-d57550cc96cc">Complete</TemplateStatus>
+    <Downloads xmlns="4873beb7-5857-4685-be1f-d57550cc96cc">0</Downloads>
+    <OOCacheId xmlns="4873beb7-5857-4685-be1f-d57550cc96cc" xsi:nil="true"/>
+    <IsDeleted xmlns="4873beb7-5857-4685-be1f-d57550cc96cc">false</IsDeleted>
+    <LocPublishedDependentAssetsLookup xmlns="4873beb7-5857-4685-be1f-d57550cc96cc" xsi:nil="true"/>
+    <AssetExpire xmlns="4873beb7-5857-4685-be1f-d57550cc96cc">2029-05-12T07:00:00+00:00</AssetExpire>
+    <CSXSubmissionMarket xmlns="4873beb7-5857-4685-be1f-d57550cc96cc" xsi:nil="true"/>
+    <DSATActionTaken xmlns="4873beb7-5857-4685-be1f-d57550cc96cc" xsi:nil="true"/>
+    <SubmitterId xmlns="4873beb7-5857-4685-be1f-d57550cc96cc" xsi:nil="true"/>
+    <EditorialTags xmlns="4873beb7-5857-4685-be1f-d57550cc96cc" xsi:nil="true"/>
+    <TPExecutable xmlns="4873beb7-5857-4685-be1f-d57550cc96cc" xsi:nil="true"/>
+    <CSXSubmissionDate xmlns="4873beb7-5857-4685-be1f-d57550cc96cc" xsi:nil="true"/>
+    <CSXUpdate xmlns="4873beb7-5857-4685-be1f-d57550cc96cc">false</CSXUpdate>
+    <AssetType xmlns="4873beb7-5857-4685-be1f-d57550cc96cc">TP</AssetType>
+    <ApprovalLog xmlns="4873beb7-5857-4685-be1f-d57550cc96cc" xsi:nil="true"/>
+    <BugNumber xmlns="4873beb7-5857-4685-be1f-d57550cc96cc" xsi:nil="true"/>
+    <OriginAsset xmlns="4873beb7-5857-4685-be1f-d57550cc96cc" xsi:nil="true"/>
+    <TPComponent xmlns="4873beb7-5857-4685-be1f-d57550cc96cc" xsi:nil="true"/>
+    <Milestone xmlns="4873beb7-5857-4685-be1f-d57550cc96cc" xsi:nil="true"/>
+    <RecommendationsModifier xmlns="4873beb7-5857-4685-be1f-d57550cc96cc" xsi:nil="true"/>
+    <AssetId xmlns="4873beb7-5857-4685-be1f-d57550cc96cc">TP102787001</AssetId>
+    <PolicheckWords xmlns="4873beb7-5857-4685-be1f-d57550cc96cc" xsi:nil="true"/>
+    <TPLaunchHelpLink xmlns="4873beb7-5857-4685-be1f-d57550cc96cc" xsi:nil="true"/>
+    <IntlLocPriority xmlns="4873beb7-5857-4685-be1f-d57550cc96cc" xsi:nil="true"/>
+    <TPApplication xmlns="4873beb7-5857-4685-be1f-d57550cc96cc" xsi:nil="true"/>
+    <IntlLangReviewer xmlns="4873beb7-5857-4685-be1f-d57550cc96cc" xsi:nil="true"/>
+    <HandoffToMSDN xmlns="4873beb7-5857-4685-be1f-d57550cc96cc" xsi:nil="true"/>
+    <PlannedPubDate xmlns="4873beb7-5857-4685-be1f-d57550cc96cc" xsi:nil="true"/>
+    <CrawlForDependencies xmlns="4873beb7-5857-4685-be1f-d57550cc96cc">false</CrawlForDependencies>
+    <LocLastLocAttemptVersionLookup xmlns="4873beb7-5857-4685-be1f-d57550cc96cc">693888</LocLastLocAttemptVersionLookup>
+    <LocProcessedForHandoffsLookup xmlns="4873beb7-5857-4685-be1f-d57550cc96cc" xsi:nil="true"/>
+    <TrustLevel xmlns="4873beb7-5857-4685-be1f-d57550cc96cc">1 Microsoft Managed Content</TrustLevel>
+    <CampaignTagsTaxHTField0 xmlns="4873beb7-5857-4685-be1f-d57550cc96cc">
+      <Terms xmlns="http://schemas.microsoft.com/office/infopath/2007/PartnerControls"/>
+    </CampaignTagsTaxHTField0>
+    <TPNamespace xmlns="4873beb7-5857-4685-be1f-d57550cc96cc" xsi:nil="true"/>
+    <LocOverallPreviewStatusLookup xmlns="4873beb7-5857-4685-be1f-d57550cc96cc" xsi:nil="true"/>
+    <TaxCatchAll xmlns="4873beb7-5857-4685-be1f-d57550cc96cc"/>
+    <IsSearchable xmlns="4873beb7-5857-4685-be1f-d57550cc96cc">false</IsSearchable>
+    <TemplateTemplateType xmlns="4873beb7-5857-4685-be1f-d57550cc96cc">Word Document Template</TemplateTemplateType>
+    <Markets xmlns="4873beb7-5857-4685-be1f-d57550cc96cc"/>
+    <IntlLangReview xmlns="4873beb7-5857-4685-be1f-d57550cc96cc" xsi:nil="true"/>
+    <UAProjectedTotalWords xmlns="4873beb7-5857-4685-be1f-d57550cc96cc" xsi:nil="true"/>
+    <OutputCachingOn xmlns="4873beb7-5857-4685-be1f-d57550cc96cc">false</OutputCachingOn>
+    <AverageRating xmlns="4873beb7-5857-4685-be1f-d57550cc96cc" xsi:nil="true"/>
+    <LocMarketGroupTiers2 xmlns="4873beb7-5857-4685-be1f-d57550cc96cc" xsi:nil="true"/>
+    <APAuthor xmlns="4873beb7-5857-4685-be1f-d57550cc96cc">
+      <UserInfo>
+        <DisplayName>REDMOND\v-namall</DisplayName>
+        <AccountId>978</AccountId>
+        <AccountType/>
+      </UserInfo>
+    </APAuthor>
+    <TPCommandLine xmlns="4873beb7-5857-4685-be1f-d57550cc96cc" xsi:nil="true"/>
+    <LocManualTestRequired xmlns="4873beb7-5857-4685-be1f-d57550cc96cc">false</LocManualTestRequired>
+    <TPAppVersion xmlns="4873beb7-5857-4685-be1f-d57550cc96cc" xsi:nil="true"/>
+    <EditorialStatus xmlns="4873beb7-5857-4685-be1f-d57550cc96cc">Complete</EditorialStatus>
+    <LocProcessedForMarketsLookup xmlns="4873beb7-5857-4685-be1f-d57550cc96cc" xsi:nil="true"/>
+    <LastModifiedDateTime xmlns="4873beb7-5857-4685-be1f-d57550cc96cc" xsi:nil="true"/>
+    <TPLaunchHelpLinkType xmlns="4873beb7-5857-4685-be1f-d57550cc96cc">Template</TPLaunchHelpLinkType>
+    <ScenarioTagsTaxHTField0 xmlns="4873beb7-5857-4685-be1f-d57550cc96cc">
+      <Terms xmlns="http://schemas.microsoft.com/office/infopath/2007/PartnerControls"/>
+    </ScenarioTagsTaxHTField0>
+    <OriginalRelease xmlns="4873beb7-5857-4685-be1f-d57550cc96cc">14</OriginalRelease>
+    <LocalizationTagsTaxHTField0 xmlns="4873beb7-5857-4685-be1f-d57550cc96cc">
+      <Terms xmlns="http://schemas.microsoft.com/office/infopath/2007/PartnerControls"/>
+    </LocalizationTagsTaxHTField0>
+    <Manager xmlns="4873beb7-5857-4685-be1f-d57550cc96cc" xsi:nil="true"/>
+    <UALocRecommendation xmlns="4873beb7-5857-4685-be1f-d57550cc96cc">Localize</UALocRecommendation>
+    <LocOverallHandbackStatusLookup xmlns="4873beb7-5857-4685-be1f-d57550cc96cc" xsi:nil="true"/>
+    <ArtSampleDocs xmlns="4873beb7-5857-4685-be1f-d57550cc96cc" xsi:nil="true"/>
+    <UACurrentWords xmlns="4873beb7-5857-4685-be1f-d57550cc96cc" xsi:nil="true"/>
+    <ShowIn xmlns="4873beb7-5857-4685-be1f-d57550cc96cc">Show everywhere</ShowIn>
+    <CSXHash xmlns="4873beb7-5857-4685-be1f-d57550cc96cc" xsi:nil="true"/>
+    <VoteCount xmlns="4873beb7-5857-4685-be1f-d57550cc96cc" xsi:nil="true"/>
+    <InternalTagsTaxHTField0 xmlns="4873beb7-5857-4685-be1f-d57550cc96cc">
+      <Terms xmlns="http://schemas.microsoft.com/office/infopath/2007/PartnerControls"/>
+    </InternalTagsTaxHTField0>
+    <UANotes xmlns="4873beb7-5857-4685-be1f-d57550cc96cc" xsi:nil="true"/>
+  </documentManagement>
+</p:properties>
+</file>
+
+<file path=customXml/item3.xml><?xml version="1.0" encoding="utf-8"?>
 <ct:contentTypeSchema xmlns:ct="http://schemas.microsoft.com/office/2006/metadata/contentType" xmlns:ma="http://schemas.microsoft.com/office/2006/metadata/properties/metaAttributes" ct:_="" ma:_="" ma:contentTypeName="TemplateFile" ma:contentTypeID="0x0101006EDDDB5EE6D98C44930B742096920B300400F5B6D36B3EF94B4E9A635CDF2A18F5B8" ma:contentTypeVersion="72" ma:contentTypeDescription="Create a new document." ma:contentTypeScope="" ma:versionID="a23e56308344d904b51738559c3d67c9">
   <xsd:schema xmlns:xsd="http://www.w3.org/2001/XMLSchema" xmlns:xs="http://www.w3.org/2001/XMLSchema" xmlns:p="http://schemas.microsoft.com/office/2006/metadata/properties" xmlns:ns2="4873beb7-5857-4685-be1f-d57550cc96cc" targetNamespace="http://schemas.microsoft.com/office/2006/metadata/properties" ma:root="true" ma:fieldsID="cd0908cc4600e77bf5da051303e00c8d" ns2:_="">
     <xsd:import namespace="4873beb7-5857-4685-be1f-d57550cc96cc"/>
@@ -5201,142 +6123,6 @@
 </ct:contentTypeSchema>
 </file>
 
-<file path=customXml/item3.xml><?xml version="1.0" encoding="utf-8"?>
-<p:properties xmlns:p="http://schemas.microsoft.com/office/2006/metadata/properties" xmlns:xsi="http://www.w3.org/2001/XMLSchema-instance" xmlns:pc="http://schemas.microsoft.com/office/infopath/2007/PartnerControls">
-  <documentManagement>
-    <LocLastLocAttemptVersionTypeLookup xmlns="4873beb7-5857-4685-be1f-d57550cc96cc" xsi:nil="true"/>
-    <MarketSpecific xmlns="4873beb7-5857-4685-be1f-d57550cc96cc">false</MarketSpecific>
-    <ApprovalStatus xmlns="4873beb7-5857-4685-be1f-d57550cc96cc">InProgress</ApprovalStatus>
-    <LocComments xmlns="4873beb7-5857-4685-be1f-d57550cc96cc" xsi:nil="true"/>
-    <DirectSourceMarket xmlns="4873beb7-5857-4685-be1f-d57550cc96cc" xsi:nil="true"/>
-    <LocPublishedLinkedAssetsLookup xmlns="4873beb7-5857-4685-be1f-d57550cc96cc" xsi:nil="true"/>
-    <ThumbnailAssetId xmlns="4873beb7-5857-4685-be1f-d57550cc96cc" xsi:nil="true"/>
-    <PrimaryImageGen xmlns="4873beb7-5857-4685-be1f-d57550cc96cc">true</PrimaryImageGen>
-    <LegacyData xmlns="4873beb7-5857-4685-be1f-d57550cc96cc" xsi:nil="true"/>
-    <LocNewPublishedVersionLookup xmlns="4873beb7-5857-4685-be1f-d57550cc96cc" xsi:nil="true"/>
-    <NumericId xmlns="4873beb7-5857-4685-be1f-d57550cc96cc">102787001</NumericId>
-    <TPFriendlyName xmlns="4873beb7-5857-4685-be1f-d57550cc96cc" xsi:nil="true"/>
-    <LocOverallPublishStatusLookup xmlns="4873beb7-5857-4685-be1f-d57550cc96cc" xsi:nil="true"/>
-    <LocRecommendedHandoff xmlns="4873beb7-5857-4685-be1f-d57550cc96cc" xsi:nil="true"/>
-    <BlockPublish xmlns="4873beb7-5857-4685-be1f-d57550cc96cc">false</BlockPublish>
-    <BusinessGroup xmlns="4873beb7-5857-4685-be1f-d57550cc96cc" xsi:nil="true"/>
-    <OpenTemplate xmlns="4873beb7-5857-4685-be1f-d57550cc96cc">true</OpenTemplate>
-    <SourceTitle xmlns="4873beb7-5857-4685-be1f-d57550cc96cc" xsi:nil="true"/>
-    <LocOverallLocStatusLookup xmlns="4873beb7-5857-4685-be1f-d57550cc96cc" xsi:nil="true"/>
-    <APEditor xmlns="4873beb7-5857-4685-be1f-d57550cc96cc">
-      <UserInfo>
-        <DisplayName/>
-        <AccountId xsi:nil="true"/>
-        <AccountType/>
-      </UserInfo>
-    </APEditor>
-    <UALocComments xmlns="4873beb7-5857-4685-be1f-d57550cc96cc" xsi:nil="true"/>
-    <IntlLangReviewDate xmlns="4873beb7-5857-4685-be1f-d57550cc96cc" xsi:nil="true"/>
-    <PublishStatusLookup xmlns="4873beb7-5857-4685-be1f-d57550cc96cc">
-      <Value>1343188</Value>
-    </PublishStatusLookup>
-    <ParentAssetId xmlns="4873beb7-5857-4685-be1f-d57550cc96cc" xsi:nil="true"/>
-    <FeatureTagsTaxHTField0 xmlns="4873beb7-5857-4685-be1f-d57550cc96cc">
-      <Terms xmlns="http://schemas.microsoft.com/office/infopath/2007/PartnerControls"/>
-    </FeatureTagsTaxHTField0>
-    <MachineTranslated xmlns="4873beb7-5857-4685-be1f-d57550cc96cc">false</MachineTranslated>
-    <Providers xmlns="4873beb7-5857-4685-be1f-d57550cc96cc" xsi:nil="true"/>
-    <OriginalSourceMarket xmlns="4873beb7-5857-4685-be1f-d57550cc96cc" xsi:nil="true"/>
-    <APDescription xmlns="4873beb7-5857-4685-be1f-d57550cc96cc" xsi:nil="true"/>
-    <ContentItem xmlns="4873beb7-5857-4685-be1f-d57550cc96cc" xsi:nil="true"/>
-    <ClipArtFilename xmlns="4873beb7-5857-4685-be1f-d57550cc96cc" xsi:nil="true"/>
-    <TPInstallLocation xmlns="4873beb7-5857-4685-be1f-d57550cc96cc" xsi:nil="true"/>
-    <TimesCloned xmlns="4873beb7-5857-4685-be1f-d57550cc96cc" xsi:nil="true"/>
-    <PublishTargets xmlns="4873beb7-5857-4685-be1f-d57550cc96cc">OfficeOnlineVNext</PublishTargets>
-    <AcquiredFrom xmlns="4873beb7-5857-4685-be1f-d57550cc96cc">Internal MS</AcquiredFrom>
-    <AssetStart xmlns="4873beb7-5857-4685-be1f-d57550cc96cc">2011-11-23T17:29:00+00:00</AssetStart>
-    <FriendlyTitle xmlns="4873beb7-5857-4685-be1f-d57550cc96cc" xsi:nil="true"/>
-    <Provider xmlns="4873beb7-5857-4685-be1f-d57550cc96cc" xsi:nil="true"/>
-    <LastHandOff xmlns="4873beb7-5857-4685-be1f-d57550cc96cc" xsi:nil="true"/>
-    <TPClientViewer xmlns="4873beb7-5857-4685-be1f-d57550cc96cc" xsi:nil="true"/>
-    <TemplateStatus xmlns="4873beb7-5857-4685-be1f-d57550cc96cc">Complete</TemplateStatus>
-    <Downloads xmlns="4873beb7-5857-4685-be1f-d57550cc96cc">0</Downloads>
-    <OOCacheId xmlns="4873beb7-5857-4685-be1f-d57550cc96cc" xsi:nil="true"/>
-    <IsDeleted xmlns="4873beb7-5857-4685-be1f-d57550cc96cc">false</IsDeleted>
-    <LocPublishedDependentAssetsLookup xmlns="4873beb7-5857-4685-be1f-d57550cc96cc" xsi:nil="true"/>
-    <AssetExpire xmlns="4873beb7-5857-4685-be1f-d57550cc96cc">2029-05-12T07:00:00+00:00</AssetExpire>
-    <CSXSubmissionMarket xmlns="4873beb7-5857-4685-be1f-d57550cc96cc" xsi:nil="true"/>
-    <DSATActionTaken xmlns="4873beb7-5857-4685-be1f-d57550cc96cc" xsi:nil="true"/>
-    <SubmitterId xmlns="4873beb7-5857-4685-be1f-d57550cc96cc" xsi:nil="true"/>
-    <EditorialTags xmlns="4873beb7-5857-4685-be1f-d57550cc96cc" xsi:nil="true"/>
-    <TPExecutable xmlns="4873beb7-5857-4685-be1f-d57550cc96cc" xsi:nil="true"/>
-    <CSXSubmissionDate xmlns="4873beb7-5857-4685-be1f-d57550cc96cc" xsi:nil="true"/>
-    <CSXUpdate xmlns="4873beb7-5857-4685-be1f-d57550cc96cc">false</CSXUpdate>
-    <AssetType xmlns="4873beb7-5857-4685-be1f-d57550cc96cc">TP</AssetType>
-    <ApprovalLog xmlns="4873beb7-5857-4685-be1f-d57550cc96cc" xsi:nil="true"/>
-    <BugNumber xmlns="4873beb7-5857-4685-be1f-d57550cc96cc" xsi:nil="true"/>
-    <OriginAsset xmlns="4873beb7-5857-4685-be1f-d57550cc96cc" xsi:nil="true"/>
-    <TPComponent xmlns="4873beb7-5857-4685-be1f-d57550cc96cc" xsi:nil="true"/>
-    <Milestone xmlns="4873beb7-5857-4685-be1f-d57550cc96cc" xsi:nil="true"/>
-    <RecommendationsModifier xmlns="4873beb7-5857-4685-be1f-d57550cc96cc" xsi:nil="true"/>
-    <AssetId xmlns="4873beb7-5857-4685-be1f-d57550cc96cc">TP102787001</AssetId>
-    <PolicheckWords xmlns="4873beb7-5857-4685-be1f-d57550cc96cc" xsi:nil="true"/>
-    <TPLaunchHelpLink xmlns="4873beb7-5857-4685-be1f-d57550cc96cc" xsi:nil="true"/>
-    <IntlLocPriority xmlns="4873beb7-5857-4685-be1f-d57550cc96cc" xsi:nil="true"/>
-    <TPApplication xmlns="4873beb7-5857-4685-be1f-d57550cc96cc" xsi:nil="true"/>
-    <IntlLangReviewer xmlns="4873beb7-5857-4685-be1f-d57550cc96cc" xsi:nil="true"/>
-    <HandoffToMSDN xmlns="4873beb7-5857-4685-be1f-d57550cc96cc" xsi:nil="true"/>
-    <PlannedPubDate xmlns="4873beb7-5857-4685-be1f-d57550cc96cc" xsi:nil="true"/>
-    <CrawlForDependencies xmlns="4873beb7-5857-4685-be1f-d57550cc96cc">false</CrawlForDependencies>
-    <LocLastLocAttemptVersionLookup xmlns="4873beb7-5857-4685-be1f-d57550cc96cc">693888</LocLastLocAttemptVersionLookup>
-    <LocProcessedForHandoffsLookup xmlns="4873beb7-5857-4685-be1f-d57550cc96cc" xsi:nil="true"/>
-    <TrustLevel xmlns="4873beb7-5857-4685-be1f-d57550cc96cc">1 Microsoft Managed Content</TrustLevel>
-    <CampaignTagsTaxHTField0 xmlns="4873beb7-5857-4685-be1f-d57550cc96cc">
-      <Terms xmlns="http://schemas.microsoft.com/office/infopath/2007/PartnerControls"/>
-    </CampaignTagsTaxHTField0>
-    <TPNamespace xmlns="4873beb7-5857-4685-be1f-d57550cc96cc" xsi:nil="true"/>
-    <LocOverallPreviewStatusLookup xmlns="4873beb7-5857-4685-be1f-d57550cc96cc" xsi:nil="true"/>
-    <TaxCatchAll xmlns="4873beb7-5857-4685-be1f-d57550cc96cc"/>
-    <IsSearchable xmlns="4873beb7-5857-4685-be1f-d57550cc96cc">false</IsSearchable>
-    <TemplateTemplateType xmlns="4873beb7-5857-4685-be1f-d57550cc96cc">Word Document Template</TemplateTemplateType>
-    <Markets xmlns="4873beb7-5857-4685-be1f-d57550cc96cc"/>
-    <IntlLangReview xmlns="4873beb7-5857-4685-be1f-d57550cc96cc" xsi:nil="true"/>
-    <UAProjectedTotalWords xmlns="4873beb7-5857-4685-be1f-d57550cc96cc" xsi:nil="true"/>
-    <OutputCachingOn xmlns="4873beb7-5857-4685-be1f-d57550cc96cc">false</OutputCachingOn>
-    <AverageRating xmlns="4873beb7-5857-4685-be1f-d57550cc96cc" xsi:nil="true"/>
-    <LocMarketGroupTiers2 xmlns="4873beb7-5857-4685-be1f-d57550cc96cc" xsi:nil="true"/>
-    <APAuthor xmlns="4873beb7-5857-4685-be1f-d57550cc96cc">
-      <UserInfo>
-        <DisplayName>REDMOND\v-namall</DisplayName>
-        <AccountId>978</AccountId>
-        <AccountType/>
-      </UserInfo>
-    </APAuthor>
-    <TPCommandLine xmlns="4873beb7-5857-4685-be1f-d57550cc96cc" xsi:nil="true"/>
-    <LocManualTestRequired xmlns="4873beb7-5857-4685-be1f-d57550cc96cc">false</LocManualTestRequired>
-    <TPAppVersion xmlns="4873beb7-5857-4685-be1f-d57550cc96cc" xsi:nil="true"/>
-    <EditorialStatus xmlns="4873beb7-5857-4685-be1f-d57550cc96cc">Complete</EditorialStatus>
-    <LocProcessedForMarketsLookup xmlns="4873beb7-5857-4685-be1f-d57550cc96cc" xsi:nil="true"/>
-    <LastModifiedDateTime xmlns="4873beb7-5857-4685-be1f-d57550cc96cc" xsi:nil="true"/>
-    <TPLaunchHelpLinkType xmlns="4873beb7-5857-4685-be1f-d57550cc96cc">Template</TPLaunchHelpLinkType>
-    <ScenarioTagsTaxHTField0 xmlns="4873beb7-5857-4685-be1f-d57550cc96cc">
-      <Terms xmlns="http://schemas.microsoft.com/office/infopath/2007/PartnerControls"/>
-    </ScenarioTagsTaxHTField0>
-    <OriginalRelease xmlns="4873beb7-5857-4685-be1f-d57550cc96cc">14</OriginalRelease>
-    <LocalizationTagsTaxHTField0 xmlns="4873beb7-5857-4685-be1f-d57550cc96cc">
-      <Terms xmlns="http://schemas.microsoft.com/office/infopath/2007/PartnerControls"/>
-    </LocalizationTagsTaxHTField0>
-    <Manager xmlns="4873beb7-5857-4685-be1f-d57550cc96cc" xsi:nil="true"/>
-    <UALocRecommendation xmlns="4873beb7-5857-4685-be1f-d57550cc96cc">Localize</UALocRecommendation>
-    <LocOverallHandbackStatusLookup xmlns="4873beb7-5857-4685-be1f-d57550cc96cc" xsi:nil="true"/>
-    <ArtSampleDocs xmlns="4873beb7-5857-4685-be1f-d57550cc96cc" xsi:nil="true"/>
-    <UACurrentWords xmlns="4873beb7-5857-4685-be1f-d57550cc96cc" xsi:nil="true"/>
-    <ShowIn xmlns="4873beb7-5857-4685-be1f-d57550cc96cc">Show everywhere</ShowIn>
-    <CSXHash xmlns="4873beb7-5857-4685-be1f-d57550cc96cc" xsi:nil="true"/>
-    <VoteCount xmlns="4873beb7-5857-4685-be1f-d57550cc96cc" xsi:nil="true"/>
-    <InternalTagsTaxHTField0 xmlns="4873beb7-5857-4685-be1f-d57550cc96cc">
-      <Terms xmlns="http://schemas.microsoft.com/office/infopath/2007/PartnerControls"/>
-    </InternalTagsTaxHTField0>
-    <UANotes xmlns="4873beb7-5857-4685-be1f-d57550cc96cc" xsi:nil="true"/>
-  </documentManagement>
-</p:properties>
-</file>
-
 <file path=customXml/itemProps1.xml><?xml version="1.0" encoding="utf-8"?>
 <ds:datastoreItem xmlns:ds="http://schemas.openxmlformats.org/officeDocument/2006/customXml" ds:itemID="{C01C3C56-10DB-49F7-B061-44D8728D078A}">
   <ds:schemaRefs>
@@ -5346,6 +6132,16 @@
 </file>
 
 <file path=customXml/itemProps2.xml><?xml version="1.0" encoding="utf-8"?>
+<ds:datastoreItem xmlns:ds="http://schemas.openxmlformats.org/officeDocument/2006/customXml" ds:itemID="{7FBDB1CC-CEFB-4E46-8174-1F0AA0D30B24}">
+  <ds:schemaRefs>
+    <ds:schemaRef ds:uri="http://schemas.microsoft.com/office/2006/metadata/properties"/>
+    <ds:schemaRef ds:uri="http://schemas.microsoft.com/office/infopath/2007/PartnerControls"/>
+    <ds:schemaRef ds:uri="4873beb7-5857-4685-be1f-d57550cc96cc"/>
+  </ds:schemaRefs>
+</ds:datastoreItem>
+</file>
+
+<file path=customXml/itemProps3.xml><?xml version="1.0" encoding="utf-8"?>
 <ds:datastoreItem xmlns:ds="http://schemas.openxmlformats.org/officeDocument/2006/customXml" ds:itemID="{4B3A7E92-E05A-4924-9E8A-9F6659E5855B}">
   <ds:schemaRefs>
     <ds:schemaRef ds:uri="http://schemas.microsoft.com/office/2006/metadata/contentType"/>
@@ -5361,14 +6157,4 @@
     <ds:schemaRef ds:uri="http://schemas.microsoft.com/internal/obd"/>
   </ds:schemaRefs>
 </ds:datastoreItem>
-</file>
-
-<file path=customXml/itemProps3.xml><?xml version="1.0" encoding="utf-8"?>
-<ds:datastoreItem xmlns:ds="http://schemas.openxmlformats.org/officeDocument/2006/customXml" ds:itemID="{7FBDB1CC-CEFB-4E46-8174-1F0AA0D30B24}">
-  <ds:schemaRefs>
-    <ds:schemaRef ds:uri="http://schemas.microsoft.com/office/2006/metadata/properties"/>
-    <ds:schemaRef ds:uri="http://schemas.microsoft.com/office/infopath/2007/PartnerControls"/>
-    <ds:schemaRef ds:uri="4873beb7-5857-4685-be1f-d57550cc96cc"/>
-  </ds:schemaRefs>
-</ds:datastoreItem>
 </file>
</xml_diff>